<commit_message>
fixed up some documentation
</commit_message>
<xml_diff>
--- a/JumpingJax_NARRATIVE.docx
+++ b/JumpingJax_NARRATIVE.docx
@@ -43,7 +43,6 @@
             <w:t xml:space="preserve">Levente </w:t>
           </w:r>
           <w:proofErr w:type="spellStart"/>
-          <w:proofErr w:type="gramStart"/>
           <w:r>
             <w:t>Bir</w:t>
           </w:r>
@@ -54,7 +53,6 @@
             <w:t>;Sabien</w:t>
           </w:r>
           <w:proofErr w:type="spellEnd"/>
-          <w:proofErr w:type="gramEnd"/>
           <w:r>
             <w:t xml:space="preserve"> </w:t>
           </w:r>
@@ -1172,7 +1170,10 @@
                               <w:t>A</w:t>
                             </w:r>
                             <w:r>
-                              <w:t>t the top of the nearby apartment building</w:t>
+                              <w:t xml:space="preserve">t the top of the nearby </w:t>
+                            </w:r>
+                            <w:r>
+                              <w:t>construction site</w:t>
                             </w:r>
                           </w:p>
                           <w:p>
@@ -1204,7 +1205,28 @@
                               <w:spacing w:after="40" w:line="240" w:lineRule="auto"/>
                             </w:pPr>
                             <w:r>
-                              <w:t>Jump across the gaps (SPACE)</w:t>
+                              <w:t>“</w:t>
+                            </w:r>
+                            <w:r>
+                              <w:t xml:space="preserve">Jump </w:t>
+                            </w:r>
+                            <w:r>
+                              <w:t>with</w:t>
+                            </w:r>
+                            <w:r>
+                              <w:t xml:space="preserve"> </w:t>
+                            </w:r>
+                            <w:r>
+                              <w:t>[</w:t>
+                            </w:r>
+                            <w:r>
+                              <w:t>SPACE</w:t>
+                            </w:r>
+                            <w:r>
+                              <w:t>]</w:t>
+                            </w:r>
+                            <w:r>
+                              <w:t>”</w:t>
                             </w:r>
                           </w:p>
                           <w:p>
@@ -1219,7 +1241,28 @@
                               <w:contextualSpacing w:val="0"/>
                             </w:pPr>
                             <w:r>
-                              <w:t>Crouch Under the beam (CONTROL)</w:t>
+                              <w:t>“</w:t>
+                            </w:r>
+                            <w:r>
+                              <w:t xml:space="preserve">Crouch </w:t>
+                            </w:r>
+                            <w:r>
+                              <w:t>u</w:t>
+                            </w:r>
+                            <w:r>
+                              <w:t xml:space="preserve">nder the </w:t>
+                            </w:r>
+                            <w:r>
+                              <w:t>boxes with [</w:t>
+                            </w:r>
+                            <w:r>
+                              <w:t>CONTROL</w:t>
+                            </w:r>
+                            <w:r>
+                              <w:t>]</w:t>
+                            </w:r>
+                            <w:r>
+                              <w:t>”</w:t>
                             </w:r>
                           </w:p>
                           <w:p>
@@ -1233,14 +1276,35 @@
                               <w:ind w:left="714" w:hanging="357"/>
                               <w:contextualSpacing w:val="0"/>
                             </w:pPr>
-                            <w:r>
-                              <w:t>Jump crouch onto the last block by jumping, and then crouching while in the air</w:t>
-                            </w:r>
-                          </w:p>
-                          <w:p>
-                            <w:pPr>
-                              <w:spacing w:after="40" w:line="240" w:lineRule="auto"/>
-                            </w:pPr>
+                            <w:proofErr w:type="spellStart"/>
+                            <w:r>
+                              <w:t>Lb</w:t>
+                            </w:r>
+                            <w:proofErr w:type="spellEnd"/>
+                            <w:r>
+                              <w:t>: played when player reaches second corridor end on 3</w:t>
+                            </w:r>
+                            <w:r>
+                              <w:rPr>
+                                <w:vertAlign w:val="superscript"/>
+                              </w:rPr>
+                              <w:t>rd</w:t>
+                            </w:r>
+                            <w:r>
+                              <w:t xml:space="preserve"> level</w:t>
+                            </w:r>
+                            <w:r>
+                              <w:br/>
+                              <w:t xml:space="preserve">“Jump towards the box. While mid-air, hold [W] and crouch. This is called </w:t>
+                            </w:r>
+                            <w:proofErr w:type="spellStart"/>
+                            <w:r>
+                              <w:t>crouchjumping</w:t>
+                            </w:r>
+                            <w:proofErr w:type="spellEnd"/>
+                            <w:r>
+                              <w:t>.”</w:t>
+                            </w:r>
                           </w:p>
                           <w:p>
                             <w:pPr>
@@ -1258,19 +1322,31 @@
                               <w:t xml:space="preserve">Setting: </w:t>
                             </w:r>
                             <w:r>
-                              <w:t>The player is jumping across balconies to get to the nearby vista, that has an open view of downtown</w:t>
-                            </w:r>
-                            <w:r>
-                              <w:t>.</w:t>
-                            </w:r>
-                            <w:r>
-                              <w:t xml:space="preserve"> This should be somewhat </w:t>
-                            </w:r>
-                            <w:r>
-                              <w:t>lengthy,</w:t>
-                            </w:r>
-                            <w:r>
-                              <w:t xml:space="preserve"> so the player has some time to get used to the very basics of movement, and get invested in the game</w:t>
+                              <w:t xml:space="preserve">Player </w:t>
+                            </w:r>
+                            <w:proofErr w:type="spellStart"/>
+                            <w:r>
+                              <w:t>apts</w:t>
+                            </w:r>
+                            <w:proofErr w:type="spellEnd"/>
+                            <w:r>
+                              <w:t xml:space="preserve"> -&gt; jump </w:t>
+                            </w:r>
+                            <w:proofErr w:type="spellStart"/>
+                            <w:r>
+                              <w:t>apts</w:t>
+                            </w:r>
+                            <w:proofErr w:type="spellEnd"/>
+                            <w:r>
+                              <w:t xml:space="preserve"> -&gt; office </w:t>
+                            </w:r>
+                            <w:proofErr w:type="spellStart"/>
+                            <w:r>
+                              <w:t>apts</w:t>
+                            </w:r>
+                            <w:proofErr w:type="spellEnd"/>
+                            <w:r>
+                              <w:t xml:space="preserve"> -&gt; construction site -&gt; top of construction site</w:t>
                             </w:r>
                           </w:p>
                           <w:p>
@@ -1281,10 +1357,12 @@
                               <w:t>Time</w:t>
                             </w:r>
                             <w:r>
-                              <w:t>: Sunset</w:t>
-                            </w:r>
-                          </w:p>
-                          <w:p/>
+                              <w:t xml:space="preserve">: </w:t>
+                            </w:r>
+                            <w:r>
+                              <w:t>Midday</w:t>
+                            </w:r>
+                          </w:p>
                         </w:txbxContent>
                       </wps:txbx>
                       <wps:bodyPr rot="0" spcFirstLastPara="0" vertOverflow="overflow" horzOverflow="overflow" vert="horz" wrap="square" lIns="91440" tIns="45720" rIns="91440" bIns="45720" numCol="1" spcCol="0" rtlCol="0" fromWordArt="0" anchor="t" anchorCtr="0" forceAA="0" compatLnSpc="1">
@@ -1363,7 +1441,10 @@
                         <w:t>A</w:t>
                       </w:r>
                       <w:r>
-                        <w:t>t the top of the nearby apartment building</w:t>
+                        <w:t xml:space="preserve">t the top of the nearby </w:t>
+                      </w:r>
+                      <w:r>
+                        <w:t>construction site</w:t>
                       </w:r>
                     </w:p>
                     <w:p>
@@ -1395,7 +1476,28 @@
                         <w:spacing w:after="40" w:line="240" w:lineRule="auto"/>
                       </w:pPr>
                       <w:r>
-                        <w:t>Jump across the gaps (SPACE)</w:t>
+                        <w:t>“</w:t>
+                      </w:r>
+                      <w:r>
+                        <w:t xml:space="preserve">Jump </w:t>
+                      </w:r>
+                      <w:r>
+                        <w:t>with</w:t>
+                      </w:r>
+                      <w:r>
+                        <w:t xml:space="preserve"> </w:t>
+                      </w:r>
+                      <w:r>
+                        <w:t>[</w:t>
+                      </w:r>
+                      <w:r>
+                        <w:t>SPACE</w:t>
+                      </w:r>
+                      <w:r>
+                        <w:t>]</w:t>
+                      </w:r>
+                      <w:r>
+                        <w:t>”</w:t>
                       </w:r>
                     </w:p>
                     <w:p>
@@ -1410,7 +1512,28 @@
                         <w:contextualSpacing w:val="0"/>
                       </w:pPr>
                       <w:r>
-                        <w:t>Crouch Under the beam (CONTROL)</w:t>
+                        <w:t>“</w:t>
+                      </w:r>
+                      <w:r>
+                        <w:t xml:space="preserve">Crouch </w:t>
+                      </w:r>
+                      <w:r>
+                        <w:t>u</w:t>
+                      </w:r>
+                      <w:r>
+                        <w:t xml:space="preserve">nder the </w:t>
+                      </w:r>
+                      <w:r>
+                        <w:t>boxes with [</w:t>
+                      </w:r>
+                      <w:r>
+                        <w:t>CONTROL</w:t>
+                      </w:r>
+                      <w:r>
+                        <w:t>]</w:t>
+                      </w:r>
+                      <w:r>
+                        <w:t>”</w:t>
                       </w:r>
                     </w:p>
                     <w:p>
@@ -1424,14 +1547,35 @@
                         <w:ind w:left="714" w:hanging="357"/>
                         <w:contextualSpacing w:val="0"/>
                       </w:pPr>
-                      <w:r>
-                        <w:t>Jump crouch onto the last block by jumping, and then crouching while in the air</w:t>
-                      </w:r>
-                    </w:p>
-                    <w:p>
-                      <w:pPr>
-                        <w:spacing w:after="40" w:line="240" w:lineRule="auto"/>
-                      </w:pPr>
+                      <w:proofErr w:type="spellStart"/>
+                      <w:r>
+                        <w:t>Lb</w:t>
+                      </w:r>
+                      <w:proofErr w:type="spellEnd"/>
+                      <w:r>
+                        <w:t>: played when player reaches second corridor end on 3</w:t>
+                      </w:r>
+                      <w:r>
+                        <w:rPr>
+                          <w:vertAlign w:val="superscript"/>
+                        </w:rPr>
+                        <w:t>rd</w:t>
+                      </w:r>
+                      <w:r>
+                        <w:t xml:space="preserve"> level</w:t>
+                      </w:r>
+                      <w:r>
+                        <w:br/>
+                        <w:t xml:space="preserve">“Jump towards the box. While mid-air, hold [W] and crouch. This is called </w:t>
+                      </w:r>
+                      <w:proofErr w:type="spellStart"/>
+                      <w:r>
+                        <w:t>crouchjumping</w:t>
+                      </w:r>
+                      <w:proofErr w:type="spellEnd"/>
+                      <w:r>
+                        <w:t>.”</w:t>
+                      </w:r>
                     </w:p>
                     <w:p>
                       <w:pPr>
@@ -1449,19 +1593,31 @@
                         <w:t xml:space="preserve">Setting: </w:t>
                       </w:r>
                       <w:r>
-                        <w:t>The player is jumping across balconies to get to the nearby vista, that has an open view of downtown</w:t>
-                      </w:r>
-                      <w:r>
-                        <w:t>.</w:t>
-                      </w:r>
-                      <w:r>
-                        <w:t xml:space="preserve"> This should be somewhat </w:t>
-                      </w:r>
-                      <w:r>
-                        <w:t>lengthy,</w:t>
-                      </w:r>
-                      <w:r>
-                        <w:t xml:space="preserve"> so the player has some time to get used to the very basics of movement, and get invested in the game</w:t>
+                        <w:t xml:space="preserve">Player </w:t>
+                      </w:r>
+                      <w:proofErr w:type="spellStart"/>
+                      <w:r>
+                        <w:t>apts</w:t>
+                      </w:r>
+                      <w:proofErr w:type="spellEnd"/>
+                      <w:r>
+                        <w:t xml:space="preserve"> -&gt; jump </w:t>
+                      </w:r>
+                      <w:proofErr w:type="spellStart"/>
+                      <w:r>
+                        <w:t>apts</w:t>
+                      </w:r>
+                      <w:proofErr w:type="spellEnd"/>
+                      <w:r>
+                        <w:t xml:space="preserve"> -&gt; office </w:t>
+                      </w:r>
+                      <w:proofErr w:type="spellStart"/>
+                      <w:r>
+                        <w:t>apts</w:t>
+                      </w:r>
+                      <w:proofErr w:type="spellEnd"/>
+                      <w:r>
+                        <w:t xml:space="preserve"> -&gt; construction site -&gt; top of construction site</w:t>
                       </w:r>
                     </w:p>
                     <w:p>
@@ -1472,10 +1628,12 @@
                         <w:t>Time</w:t>
                       </w:r>
                       <w:r>
-                        <w:t>: Sunset</w:t>
-                      </w:r>
-                    </w:p>
-                    <w:p/>
+                        <w:t xml:space="preserve">: </w:t>
+                      </w:r>
+                      <w:r>
+                        <w:t>Midday</w:t>
+                      </w:r>
+                    </w:p>
                   </w:txbxContent>
                 </v:textbox>
                 <w10:wrap anchorx="margin" anchory="page"/>
@@ -2215,12 +2373,10 @@
                               <w:spacing w:after="40" w:line="240" w:lineRule="auto"/>
                             </w:pPr>
                             <w:proofErr w:type="spellStart"/>
-                            <w:proofErr w:type="gramStart"/>
                             <w:r>
                               <w:t>Lets</w:t>
                             </w:r>
                             <w:proofErr w:type="spellEnd"/>
-                            <w:proofErr w:type="gramEnd"/>
                             <w:r>
                               <w:t xml:space="preserve"> try the other direction! </w:t>
                             </w:r>
@@ -2384,13 +2540,8 @@
                               <w:t xml:space="preserve"> </w:t>
                             </w:r>
                             <w:r>
-                              <w:t xml:space="preserve">That </w:t>
-                            </w:r>
-                            <w:proofErr w:type="gramStart"/>
-                            <w:r>
-                              <w:t>is</w:t>
-                            </w:r>
-                            <w:proofErr w:type="gramEnd"/>
+                              <w:t>That is</w:t>
+                            </w:r>
                             <w:r>
                               <w:t xml:space="preserve"> it.</w:t>
                             </w:r>
@@ -8362,6 +8513,7 @@
   </w:compat>
   <w:rsids>
     <w:rsidRoot w:val="008A3F60"/>
+    <w:rsid w:val="00026115"/>
     <w:rsid w:val="00116378"/>
     <w:rsid w:val="00260593"/>
     <w:rsid w:val="0028375F"/>

</xml_diff>